<commit_message>
11/6 end of the day
</commit_message>
<xml_diff>
--- a/public/uploads/document.docx
+++ b/public/uploads/document.docx
@@ -14,6 +14,12 @@
         <w:rPr/>
       </w:pPr>
       <w:commentRangeStart w:id="0"/>
+      <w:commentRangeStart w:id="1"/>
+      <w:commentRangeStart w:id="2"/>
+      <w:commentRangeStart w:id="3"/>
+      <w:commentRangeStart w:id="4"/>
+      <w:commentRangeStart w:id="5"/>
+      <w:commentRangeStart w:id="6"/>
       <w:r>
         <w:rPr>
           <w:rFonts w:ascii="Arial" w:eastAsia="Arial" w:hAnsi="Arial"/>
@@ -30,9 +36,33 @@
         </w:rPr>
         <w:t xml:space="preserve"> </w:t>
       </w:r>
+      <w:commentRangeEnd w:id="6"/>
+      <w:r>
+        <w:commentReference w:id="6"/>
+      </w:r>
+      <w:commentRangeEnd w:id="4"/>
+      <w:r>
+        <w:commentReference w:id="4"/>
+      </w:r>
+      <w:commentRangeEnd w:id="5"/>
+      <w:r>
+        <w:commentReference w:id="5"/>
+      </w:r>
+      <w:commentRangeEnd w:id="2"/>
+      <w:r>
+        <w:commentReference w:id="2"/>
+      </w:r>
+      <w:commentRangeEnd w:id="3"/>
+      <w:r>
+        <w:commentReference w:id="3"/>
+      </w:r>
       <w:commentRangeEnd w:id="0"/>
       <w:r>
         <w:commentReference w:id="0"/>
+      </w:r>
+      <w:commentRangeEnd w:id="1"/>
+      <w:r>
+        <w:commentReference w:id="1"/>
       </w:r>
       <w:r>
         <w:rPr>
@@ -376,7 +406,9 @@
         <w:spacing w:after="120" w:line="276" w:lineRule="auto"/>
         <w:ind w:left="0" w:right="0"/>
         <w:jc w:val="left"/>
-        <w:rPr/>
+        <w:rPr>
+          <w:ins w:id="12" w:author="Admin Adminel" w:date="2024-11-06T15:21:45.032Z"/>
+        </w:rPr>
       </w:pPr>
       <w:r>
         <w:rPr>
@@ -394,7 +426,7 @@
         </w:rPr>
         <w:cr/>
       </w:r>
-      <w:ins w:id="1" w:author="Admin Adminel" w:date="2024-11-06T15:21:45.032Z">
+      <w:ins w:id="13" w:author="Admin Adminel" w:date="2024-11-06T15:21:45.032Z">
         <w:r>
           <w:rPr>
             <w:rFonts w:ascii="Arial" w:eastAsia="Arial" w:hAnsi="Arial"/>
@@ -404,7 +436,42 @@
           <w:t xml:space="preserve">Saving</w:t>
         </w:r>
       </w:ins>
-      <w:ins w:id="2" w:author="Admin Adminel" w:date="2024-11-06T15:21:45.032Z">
+    </w:p>
+    <w:p>
+      <w:pPr>
+        <w:pBdr/>
+        <w:pStyle w:val="Normal"/>
+        <w:bidi/>
+        <w:spacing w:after="120" w:line="276" w:lineRule="auto"/>
+        <w:ind w:left="0" w:right="0"/>
+        <w:jc w:val="left"/>
+        <w:rPr>
+          <w:ins w:id="14" w:author="Admin Adminel" w:date="2024-11-06T15:21:45.032Z"/>
+        </w:rPr>
+      </w:pPr>
+      <w:ins w:id="15" w:author="Admin Adminel" w:date="2024-11-06T15:21:45.032Z">
+        <w:r>
+          <w:rPr/>
+          <w:t xml:space="preserve">Making more changes.</w:t>
+        </w:r>
+      </w:ins>
+    </w:p>
+    <w:p>
+      <w:pPr>
+        <w:pBdr/>
+        <w:pStyle w:val="Normal"/>
+        <w:bidi/>
+        <w:spacing w:after="120" w:line="276" w:lineRule="auto"/>
+        <w:ind w:left="0" w:right="0"/>
+        <w:jc w:val="left"/>
+        <w:rPr>
+          <w:rFonts w:ascii="Arial" w:eastAsia="Arial" w:hAnsi="Arial"/>
+          <w:rtl/>
+          <w:sz w:val="22"/>
+          <w:ins w:id="16" w:author="Admin Adminel" w:date="2024-11-06T15:21:45.032Z"/>
+        </w:rPr>
+      </w:pPr>
+      <w:ins w:id="17" w:author="Admin Adminel" w:date="2024-11-06T15:21:45.032Z">
         <w:r>
           <w:rPr>
             <w:rFonts w:ascii="Arial" w:eastAsia="Arial" w:hAnsi="Arial"/>
@@ -414,7 +481,7 @@
           <w:t xml:space="preserve"> </w:t>
         </w:r>
       </w:ins>
-      <w:ins w:id="3" w:author="Admin Adminel" w:date="2024-11-06T15:21:45.032Z">
+      <w:ins w:id="18" w:author="Admin Adminel" w:date="2024-11-06T15:21:45.032Z">
         <w:r>
           <w:rPr>
             <w:rFonts w:ascii="Arial" w:eastAsia="Arial" w:hAnsi="Arial"/>
@@ -422,6 +489,63 @@
             <w:sz w:val="22"/>
           </w:rPr>
           <w:t xml:space="preserve">test</w:t>
+        </w:r>
+      </w:ins>
+    </w:p>
+    <w:p>
+      <w:pPr>
+        <w:pBdr/>
+        <w:pStyle w:val="Normal"/>
+        <w:bidi/>
+        <w:spacing w:after="120" w:line="276" w:lineRule="auto"/>
+        <w:ind w:left="0" w:right="0"/>
+        <w:jc w:val="left"/>
+        <w:rPr>
+          <w:ins w:id="19" w:author="Admin Adminel" w:date="2024-11-06T15:21:45.032Z"/>
+        </w:rPr>
+      </w:pPr>
+      <w:ins w:id="20" w:author="Admin Adminel" w:date="2024-11-06T15:21:45.032Z">
+        <w:r>
+          <w:rPr/>
+          <w:t xml:space="preserve">more change</w:t>
+        </w:r>
+      </w:ins>
+    </w:p>
+    <w:p>
+      <w:pPr>
+        <w:pBdr/>
+        <w:pStyle w:val="Normal"/>
+        <w:bidi/>
+        <w:spacing w:after="120" w:line="276" w:lineRule="auto"/>
+        <w:ind w:left="0" w:right="0"/>
+        <w:jc w:val="left"/>
+        <w:rPr/>
+      </w:pPr>
+      <w:ins w:id="21" w:author="Admin Adminel" w:date="2024-11-06T15:21:45.032Z">
+        <w:r>
+          <w:rPr>
+            <w:rFonts w:ascii="Arial" w:eastAsia="Arial" w:hAnsi="Arial"/>
+            <w:rtl/>
+          </w:rPr>
+          <w:t xml:space="preserve">More</w:t>
+        </w:r>
+      </w:ins>
+      <w:ins w:id="22" w:author="Admin Adminel" w:date="2024-11-06T15:21:45.032Z">
+        <w:r>
+          <w:rPr>
+            <w:rFonts w:ascii="Arial" w:eastAsia="Arial" w:hAnsi="Arial"/>
+            <w:rtl/>
+          </w:rPr>
+          <w:t xml:space="preserve"> </w:t>
+        </w:r>
+      </w:ins>
+      <w:ins w:id="23" w:author="Admin Adminel" w:date="2024-11-06T15:21:45.032Z">
+        <w:r>
+          <w:rPr>
+            <w:rFonts w:ascii="Arial" w:eastAsia="Arial" w:hAnsi="Arial"/>
+            <w:rtl/>
+          </w:rPr>
+          <w:t xml:space="preserve">changes</w:t>
         </w:r>
       </w:ins>
     </w:p>
@@ -14970,8 +15094,48 @@
 
 <file path=word/comments.xml><?xml version="1.0" encoding="utf-8"?>
 <w:comments xmlns:wpc="http://schemas.microsoft.com/office/word/2010/wordprocessingCanvas" xmlns:cx="http://schemas.microsoft.com/office/drawing/2014/chartex" xmlns:mc="http://schemas.openxmlformats.org/markup-compatibility/2006" xmlns:o="urn:schemas-microsoft-com:office:office" xmlns:r="http://schemas.openxmlformats.org/officeDocument/2006/relationships" xmlns:m="http://schemas.openxmlformats.org/officeDocument/2006/math" xmlns:v="urn:schemas-microsoft-com:vml" xmlns:wp14="http://schemas.microsoft.com/office/word/2010/wordprocessingDrawing" xmlns:wp="http://schemas.openxmlformats.org/drawingml/2006/wordprocessingDrawing" xmlns:w10="urn:schemas-microsoft-com:office:word" xmlns:w="http://schemas.openxmlformats.org/wordprocessingml/2006/main" xmlns:w14="http://schemas.microsoft.com/office/word/2010/wordml" xmlns:w15="http://schemas.microsoft.com/office/word/2012/wordml" mc:Ignorable="w14 w15">
-  <w:comment w:id="0" w:author="Admin Adminel" w:date="2024-11-06T15:17:40.536Z">
+  <w:comment w:id="0" w:author="Admin Adminel" w:date="2024-11-06T16:16:06.521Z">
     <w:p w14:paraId="1">
+      <w:pPr/>
+      <w:r>
+        <w:t xml:space="preserve">TESTETSTEST</w:t>
+      </w:r>
+    </w:p>
+  </w:comment>
+  <w:comment w:id="2" w:author="Admin Adminel" w:date="2024-11-06T16:09:27.156Z">
+    <w:p w14:paraId="2">
+      <w:pPr/>
+      <w:r>
+        <w:t xml:space="preserve">CCC</w:t>
+      </w:r>
+    </w:p>
+  </w:comment>
+  <w:comment w:id="3" w:author="Admin Adminel" w:date="2024-11-06T16:09:44.983Z">
+    <w:p w14:paraId="3">
+      <w:pPr/>
+      <w:r>
+        <w:t xml:space="preserve">CCCACC</w:t>
+      </w:r>
+    </w:p>
+  </w:comment>
+  <w:comment w:id="4" w:author="Admin Adminel" w:date="2024-11-06T16:05:18.614Z">
+    <w:p w14:paraId="4">
+      <w:pPr/>
+      <w:r>
+        <w:t xml:space="preserve">Test Test TEst</w:t>
+      </w:r>
+    </w:p>
+  </w:comment>
+  <w:comment w:id="5" w:author="Admin Adminel" w:date="2024-11-06T16:05:39.228Z">
+    <w:p w14:paraId="5">
+      <w:pPr/>
+      <w:r>
+        <w:t xml:space="preserve">wtfZ</w:t>
+      </w:r>
+    </w:p>
+  </w:comment>
+  <w:comment w:id="6" w:author="Admin Adminel" w:date="2024-11-06T15:17:40.536Z">
+    <w:p w14:paraId="6">
       <w:pPr/>
       <w:r>
         <w:t xml:space="preserve">Test</w:t>
@@ -14984,6 +15148,11 @@
 <file path=word/commentsExtended.xml><?xml version="1.0" encoding="utf-8"?>
 <w15:commentsEx xmlns:wpc="http://schemas.microsoft.com/office/word/2010/wordprocessingCanvas" xmlns:cx="http://schemas.microsoft.com/office/drawing/2014/chartex" xmlns:mc="http://schemas.openxmlformats.org/markup-compatibility/2006" xmlns:o="urn:schemas-microsoft-com:office:office" xmlns:r="http://schemas.openxmlformats.org/officeDocument/2006/relationships" xmlns:m="http://schemas.openxmlformats.org/officeDocument/2006/math" xmlns:v="urn:schemas-microsoft-com:vml" xmlns:wp14="http://schemas.microsoft.com/office/word/2010/wordprocessingDrawing" xmlns:wp="http://schemas.openxmlformats.org/drawingml/2006/wordprocessingDrawing" xmlns:w10="urn:schemas-microsoft-com:office:word" xmlns:w="http://schemas.openxmlformats.org/wordprocessingml/2006/main" xmlns:w14="http://schemas.microsoft.com/office/word/2010/wordml" xmlns:w15="http://schemas.microsoft.com/office/word/2012/wordml" mc:Ignorable="w14 w15">
   <w15:commentEx w15:paraId="1" w15:done="0"/>
+  <w15:commentEx w15:paraId="2" w15:done="0"/>
+  <w15:commentEx w15:paraIdParent="2" w15:paraId="3" w15:done="0"/>
+  <w15:commentEx w15:paraId="4" w15:done="0"/>
+  <w15:commentEx w15:paraIdParent="4" w15:paraId="5" w15:done="0"/>
+  <w15:commentEx w15:paraId="6" w15:done="0"/>
 </w15:commentsEx>
 </file>
 

</xml_diff>